<commit_message>
Parte A. David Ruiz
</commit_message>
<xml_diff>
--- a/data/docs/Requerimientos_Funcionales_Proyecto2.docx
+++ b/data/docs/Requerimientos_Funcionales_Proyecto2.docx
@@ -127,23 +127,7 @@
                 <w:sz w:val="18"/>
                 <w:szCs w:val="18"/>
               </w:rPr>
-              <w:t xml:space="preserve">Se carga la información del archivo correspondiente a uno de los </w:t>
-            </w:r>
-            <w:r>
-              <w:rPr>
-                <w:b/>
-                <w:sz w:val="18"/>
-                <w:szCs w:val="18"/>
-              </w:rPr>
-              <w:t>semestres</w:t>
-            </w:r>
-            <w:r>
-              <w:rPr>
-                <w:b/>
-                <w:sz w:val="18"/>
-                <w:szCs w:val="18"/>
-              </w:rPr>
-              <w:t xml:space="preserve"> del año</w:t>
+              <w:t>Se carga la información del archivo correspondiente a uno de los semestres del año</w:t>
             </w:r>
           </w:p>
         </w:tc>
@@ -309,21 +293,7 @@
                 <w:sz w:val="18"/>
                 <w:szCs w:val="18"/>
               </w:rPr>
-              <w:t xml:space="preserve">El número total de infracciones en el </w:t>
-            </w:r>
-            <w:r>
-              <w:rPr>
-                <w:sz w:val="18"/>
-                <w:szCs w:val="18"/>
-              </w:rPr>
-              <w:t>semestre</w:t>
-            </w:r>
-            <w:r>
-              <w:rPr>
-                <w:sz w:val="18"/>
-                <w:szCs w:val="18"/>
-              </w:rPr>
-              <w:t xml:space="preserve"> seleccionado.</w:t>
+              <w:t>El número total de infracciones en el semestre seleccionado.</w:t>
             </w:r>
           </w:p>
         </w:tc>
@@ -353,152 +323,15 @@
                 <w:sz w:val="18"/>
                 <w:szCs w:val="18"/>
               </w:rPr>
-              <w:t xml:space="preserve">La zona geográfica </w:t>
-            </w:r>
-            <w:proofErr w:type="spellStart"/>
-            <w:r>
-              <w:rPr>
-                <w:sz w:val="18"/>
-                <w:szCs w:val="18"/>
-              </w:rPr>
-              <w:t>Minima</w:t>
-            </w:r>
-            <w:r>
-              <w:rPr>
-                <w:sz w:val="18"/>
-                <w:szCs w:val="18"/>
-              </w:rPr>
-              <w:t>x</w:t>
-            </w:r>
-            <w:proofErr w:type="spellEnd"/>
-            <w:r>
-              <w:rPr>
-                <w:sz w:val="18"/>
-                <w:szCs w:val="18"/>
-              </w:rPr>
-              <w:t xml:space="preserve"> que contiene las infracciones.  Esta zona es definida por las coordenadas (</w:t>
-            </w:r>
-            <w:proofErr w:type="spellStart"/>
-            <w:r>
-              <w:rPr>
-                <w:sz w:val="18"/>
-                <w:szCs w:val="18"/>
-              </w:rPr>
-              <w:t>XMin</w:t>
-            </w:r>
-            <w:proofErr w:type="spellEnd"/>
-            <w:r>
-              <w:rPr>
-                <w:sz w:val="18"/>
-                <w:szCs w:val="18"/>
-              </w:rPr>
-              <w:t>, Y min) y (</w:t>
-            </w:r>
-            <w:proofErr w:type="spellStart"/>
-            <w:r>
-              <w:rPr>
-                <w:sz w:val="18"/>
-                <w:szCs w:val="18"/>
-              </w:rPr>
-              <w:t>XMax</w:t>
-            </w:r>
-            <w:proofErr w:type="spellEnd"/>
-            <w:r>
-              <w:rPr>
-                <w:sz w:val="18"/>
-                <w:szCs w:val="18"/>
-              </w:rPr>
-              <w:t xml:space="preserve">, </w:t>
-            </w:r>
-            <w:proofErr w:type="spellStart"/>
-            <w:r>
-              <w:rPr>
-                <w:sz w:val="18"/>
-                <w:szCs w:val="18"/>
-              </w:rPr>
-              <w:t>YMax</w:t>
-            </w:r>
-            <w:proofErr w:type="spellEnd"/>
-            <w:r>
-              <w:rPr>
-                <w:sz w:val="18"/>
-                <w:szCs w:val="18"/>
-              </w:rPr>
-              <w:t xml:space="preserve">) en el que ocurrieron las infracciones. </w:t>
-            </w:r>
-            <w:proofErr w:type="spellStart"/>
-            <w:r>
-              <w:rPr>
-                <w:sz w:val="18"/>
-                <w:szCs w:val="18"/>
-              </w:rPr>
-              <w:t>XMin</w:t>
-            </w:r>
-            <w:proofErr w:type="spellEnd"/>
-            <w:r>
-              <w:rPr>
-                <w:sz w:val="18"/>
-                <w:szCs w:val="18"/>
-              </w:rPr>
-              <w:t xml:space="preserve"> es el valor mínimo en X de las infracciones; </w:t>
-            </w:r>
-            <w:proofErr w:type="spellStart"/>
-            <w:r>
-              <w:rPr>
-                <w:sz w:val="18"/>
-                <w:szCs w:val="18"/>
-              </w:rPr>
-              <w:t>XMax</w:t>
-            </w:r>
-            <w:proofErr w:type="spellEnd"/>
-            <w:r>
-              <w:rPr>
-                <w:sz w:val="18"/>
-                <w:szCs w:val="18"/>
-              </w:rPr>
-              <w:t xml:space="preserve"> es el valor máximo en X de las infracciones; </w:t>
-            </w:r>
-            <w:proofErr w:type="spellStart"/>
-            <w:r>
-              <w:rPr>
-                <w:sz w:val="18"/>
-                <w:szCs w:val="18"/>
-              </w:rPr>
-              <w:t>YMin</w:t>
-            </w:r>
-            <w:proofErr w:type="spellEnd"/>
-            <w:r>
-              <w:rPr>
-                <w:sz w:val="18"/>
-                <w:szCs w:val="18"/>
-              </w:rPr>
-              <w:t xml:space="preserve"> es el valor mínimo en Y de las infracciones; </w:t>
-            </w:r>
-            <w:proofErr w:type="spellStart"/>
-            <w:r>
-              <w:rPr>
-                <w:sz w:val="18"/>
-                <w:szCs w:val="18"/>
-              </w:rPr>
-              <w:t>YMax</w:t>
-            </w:r>
-            <w:proofErr w:type="spellEnd"/>
-            <w:r>
-              <w:rPr>
-                <w:sz w:val="18"/>
-                <w:szCs w:val="18"/>
-              </w:rPr>
-              <w:t xml:space="preserve"> es el valor máximo en Y de las </w:t>
-            </w:r>
-            <w:proofErr w:type="spellStart"/>
-            <w:r>
-              <w:rPr>
-                <w:sz w:val="18"/>
-                <w:szCs w:val="18"/>
-              </w:rPr>
-              <w:t>infracciones.e</w:t>
-            </w:r>
-            <w:proofErr w:type="spellEnd"/>
+              <w:t>La zona geográfica Minima</w:t>
+            </w:r>
+            <w:r>
+              <w:rPr>
+                <w:sz w:val="18"/>
+                <w:szCs w:val="18"/>
+              </w:rPr>
+              <w:t>x que contiene las infracciones.  Esta zona es definida por las coordenadas (XMin, Y min) y (XMax, YMax) en el que ocurrieron las infracciones. XMin es el valor mínimo en X de las infracciones; XMax es el valor máximo en X de las infracciones; YMin es el valor mínimo en Y de las infracciones; YMax es el valor máximo en Y de las infracciones.e</w:t>
+            </w:r>
           </w:p>
         </w:tc>
       </w:tr>
@@ -1150,97 +983,7 @@
                 <w:sz w:val="18"/>
                 <w:szCs w:val="18"/>
               </w:rPr>
-              <w:t xml:space="preserve">Ordena las infracciones por las </w:t>
-            </w:r>
-            <w:proofErr w:type="spellStart"/>
-            <w:r>
-              <w:rPr>
-                <w:b w:val="0"/>
-                <w:sz w:val="18"/>
-                <w:szCs w:val="18"/>
-              </w:rPr>
-              <w:t>tuplas</w:t>
-            </w:r>
-            <w:proofErr w:type="spellEnd"/>
-            <w:r>
-              <w:rPr>
-                <w:b w:val="0"/>
-                <w:sz w:val="18"/>
-                <w:szCs w:val="18"/>
-              </w:rPr>
-              <w:t xml:space="preserve"> (</w:t>
-            </w:r>
-            <w:proofErr w:type="spellStart"/>
-            <w:r>
-              <w:rPr>
-                <w:b w:val="0"/>
-                <w:sz w:val="18"/>
-                <w:szCs w:val="18"/>
-              </w:rPr>
-              <w:t>XCoord</w:t>
-            </w:r>
-            <w:proofErr w:type="spellEnd"/>
-            <w:r>
-              <w:rPr>
-                <w:b w:val="0"/>
-                <w:sz w:val="18"/>
-                <w:szCs w:val="18"/>
-              </w:rPr>
-              <w:t xml:space="preserve">, </w:t>
-            </w:r>
-            <w:proofErr w:type="spellStart"/>
-            <w:r>
-              <w:rPr>
-                <w:b w:val="0"/>
-                <w:sz w:val="18"/>
-                <w:szCs w:val="18"/>
-              </w:rPr>
-              <w:t>YCoord</w:t>
-            </w:r>
-            <w:proofErr w:type="spellEnd"/>
-            <w:r>
-              <w:rPr>
-                <w:b w:val="0"/>
-                <w:sz w:val="18"/>
-                <w:szCs w:val="18"/>
-              </w:rPr>
-              <w:t xml:space="preserve">). Si hay </w:t>
-            </w:r>
-            <w:proofErr w:type="spellStart"/>
-            <w:r>
-              <w:rPr>
-                <w:b w:val="0"/>
-                <w:sz w:val="18"/>
-                <w:szCs w:val="18"/>
-              </w:rPr>
-              <w:t>XCoord</w:t>
-            </w:r>
-            <w:proofErr w:type="spellEnd"/>
-            <w:r>
-              <w:rPr>
-                <w:b w:val="0"/>
-                <w:sz w:val="18"/>
-                <w:szCs w:val="18"/>
-              </w:rPr>
-              <w:t xml:space="preserve"> iguales, el criterio de ordenamiento es definido por </w:t>
-            </w:r>
-            <w:proofErr w:type="spellStart"/>
-            <w:r>
-              <w:rPr>
-                <w:b w:val="0"/>
-                <w:sz w:val="18"/>
-                <w:szCs w:val="18"/>
-              </w:rPr>
-              <w:t>YCoord</w:t>
-            </w:r>
-            <w:proofErr w:type="spellEnd"/>
-            <w:r>
-              <w:rPr>
-                <w:b w:val="0"/>
-                <w:sz w:val="18"/>
-                <w:szCs w:val="18"/>
-              </w:rPr>
-              <w:t>.</w:t>
+              <w:t>Ordena las infracciones por las tuplas (XCoord, YCoord). Si hay XCoord iguales, el criterio de ordenamiento es definido por YCoord.</w:t>
             </w:r>
             <w:r>
               <w:rPr>
@@ -1722,53 +1465,12 @@
                 <w:szCs w:val="18"/>
               </w:rPr>
             </w:pPr>
-            <w:proofErr w:type="spellStart"/>
-            <w:r>
-              <w:rPr>
-                <w:sz w:val="18"/>
-                <w:szCs w:val="18"/>
-              </w:rPr>
-              <w:t>Tupla</w:t>
-            </w:r>
-            <w:proofErr w:type="spellEnd"/>
-            <w:r>
-              <w:rPr>
-                <w:sz w:val="18"/>
-                <w:szCs w:val="18"/>
-              </w:rPr>
-              <w:t xml:space="preserve"> de coordenada a buscar (</w:t>
-            </w:r>
-            <w:proofErr w:type="spellStart"/>
-            <w:r>
-              <w:rPr>
-                <w:sz w:val="18"/>
-                <w:szCs w:val="18"/>
-              </w:rPr>
-              <w:t>XCoord</w:t>
-            </w:r>
-            <w:proofErr w:type="spellEnd"/>
-            <w:r>
-              <w:rPr>
-                <w:sz w:val="18"/>
-                <w:szCs w:val="18"/>
-              </w:rPr>
-              <w:t xml:space="preserve">, </w:t>
-            </w:r>
-            <w:proofErr w:type="spellStart"/>
-            <w:r>
-              <w:rPr>
-                <w:sz w:val="18"/>
-                <w:szCs w:val="18"/>
-              </w:rPr>
-              <w:t>YCoord</w:t>
-            </w:r>
-            <w:proofErr w:type="spellEnd"/>
-            <w:r>
-              <w:rPr>
-                <w:sz w:val="18"/>
-                <w:szCs w:val="18"/>
-              </w:rPr>
-              <w:t>)</w:t>
+            <w:r>
+              <w:rPr>
+                <w:sz w:val="18"/>
+                <w:szCs w:val="18"/>
+              </w:rPr>
+              <w:t>Tupla de coordenada a buscar (XCoord, YCoord)</w:t>
             </w:r>
           </w:p>
         </w:tc>
@@ -2756,97 +2458,7 @@
                 <w:sz w:val="18"/>
                 <w:szCs w:val="18"/>
               </w:rPr>
-              <w:t xml:space="preserve">Ordena las infracciones por las </w:t>
-            </w:r>
-            <w:proofErr w:type="spellStart"/>
-            <w:r>
-              <w:rPr>
-                <w:b/>
-                <w:sz w:val="18"/>
-                <w:szCs w:val="18"/>
-              </w:rPr>
-              <w:t>tuplas</w:t>
-            </w:r>
-            <w:proofErr w:type="spellEnd"/>
-            <w:r>
-              <w:rPr>
-                <w:b/>
-                <w:sz w:val="18"/>
-                <w:szCs w:val="18"/>
-              </w:rPr>
-              <w:t xml:space="preserve"> (</w:t>
-            </w:r>
-            <w:proofErr w:type="spellStart"/>
-            <w:r>
-              <w:rPr>
-                <w:b/>
-                <w:sz w:val="18"/>
-                <w:szCs w:val="18"/>
-              </w:rPr>
-              <w:t>XCoord</w:t>
-            </w:r>
-            <w:proofErr w:type="spellEnd"/>
-            <w:r>
-              <w:rPr>
-                <w:b/>
-                <w:sz w:val="18"/>
-                <w:szCs w:val="18"/>
-              </w:rPr>
-              <w:t xml:space="preserve">, </w:t>
-            </w:r>
-            <w:proofErr w:type="spellStart"/>
-            <w:r>
-              <w:rPr>
-                <w:b/>
-                <w:sz w:val="18"/>
-                <w:szCs w:val="18"/>
-              </w:rPr>
-              <w:t>YCoord</w:t>
-            </w:r>
-            <w:proofErr w:type="spellEnd"/>
-            <w:r>
-              <w:rPr>
-                <w:b/>
-                <w:sz w:val="18"/>
-                <w:szCs w:val="18"/>
-              </w:rPr>
-              <w:t xml:space="preserve">). Si hay </w:t>
-            </w:r>
-            <w:proofErr w:type="spellStart"/>
-            <w:r>
-              <w:rPr>
-                <w:b/>
-                <w:sz w:val="18"/>
-                <w:szCs w:val="18"/>
-              </w:rPr>
-              <w:t>XCoord</w:t>
-            </w:r>
-            <w:proofErr w:type="spellEnd"/>
-            <w:r>
-              <w:rPr>
-                <w:b/>
-                <w:sz w:val="18"/>
-                <w:szCs w:val="18"/>
-              </w:rPr>
-              <w:t xml:space="preserve"> iguales, el criterio de ordenamiento es definido por </w:t>
-            </w:r>
-            <w:proofErr w:type="spellStart"/>
-            <w:r>
-              <w:rPr>
-                <w:b/>
-                <w:sz w:val="18"/>
-                <w:szCs w:val="18"/>
-              </w:rPr>
-              <w:t>YCoord</w:t>
-            </w:r>
-            <w:proofErr w:type="spellEnd"/>
-            <w:r>
-              <w:rPr>
-                <w:b/>
-                <w:sz w:val="18"/>
-                <w:szCs w:val="18"/>
-              </w:rPr>
-              <w:t xml:space="preserve">.  </w:t>
+              <w:t xml:space="preserve">Ordena las infracciones por las tuplas (XCoord, YCoord). Si hay XCoord iguales, el criterio de ordenamiento es definido por YCoord.  </w:t>
             </w:r>
           </w:p>
         </w:tc>
@@ -2968,23 +2580,13 @@
                 <w:lang w:val="es-CO"/>
               </w:rPr>
             </w:pPr>
-            <w:proofErr w:type="spellStart"/>
             <w:r>
               <w:rPr>
                 <w:sz w:val="18"/>
                 <w:szCs w:val="18"/>
                 <w:lang w:val="es-CO"/>
               </w:rPr>
-              <w:t>Arból</w:t>
-            </w:r>
-            <w:proofErr w:type="spellEnd"/>
-            <w:r>
-              <w:rPr>
-                <w:sz w:val="18"/>
-                <w:szCs w:val="18"/>
-                <w:lang w:val="es-CO"/>
-              </w:rPr>
-              <w:t xml:space="preserve"> balanceado por localización geogr</w:t>
+              <w:t>Arból balanceado por localización geogr</w:t>
             </w:r>
             <w:r>
               <w:rPr>
@@ -3227,43 +2829,7 @@
                 <w:sz w:val="18"/>
                 <w:szCs w:val="18"/>
               </w:rPr>
-              <w:t>Coordenada a buscar (</w:t>
-            </w:r>
-            <w:proofErr w:type="spellStart"/>
-            <w:r>
-              <w:rPr>
-                <w:b w:val="0"/>
-                <w:sz w:val="18"/>
-                <w:szCs w:val="18"/>
-              </w:rPr>
-              <w:t>XCoord</w:t>
-            </w:r>
-            <w:proofErr w:type="spellEnd"/>
-            <w:r>
-              <w:rPr>
-                <w:b w:val="0"/>
-                <w:sz w:val="18"/>
-                <w:szCs w:val="18"/>
-              </w:rPr>
-              <w:t xml:space="preserve">, </w:t>
-            </w:r>
-            <w:proofErr w:type="spellStart"/>
-            <w:r>
-              <w:rPr>
-                <w:b w:val="0"/>
-                <w:sz w:val="18"/>
-                <w:szCs w:val="18"/>
-              </w:rPr>
-              <w:t>YCoord</w:t>
-            </w:r>
-            <w:proofErr w:type="spellEnd"/>
-            <w:r>
-              <w:rPr>
-                <w:b w:val="0"/>
-                <w:sz w:val="18"/>
-                <w:szCs w:val="18"/>
-              </w:rPr>
-              <w:t>)</w:t>
+              <w:t>Coordenada a buscar (XCoord, YCoord)</w:t>
             </w:r>
           </w:p>
         </w:tc>
@@ -4167,7 +3733,7 @@
                 <w:sz w:val="18"/>
                 <w:szCs w:val="18"/>
               </w:rPr>
-              <w:t>Para este requerimiento usaremos un</w:t>
+              <w:t>Par</w:t>
             </w:r>
             <w:r>
               <w:rPr>
@@ -4176,9 +3742,8 @@
                 <w:sz w:val="18"/>
                 <w:szCs w:val="18"/>
               </w:rPr>
-              <w:t xml:space="preserve"> linear </w:t>
-            </w:r>
-            <w:proofErr w:type="spellStart"/>
+              <w:t xml:space="preserve">a este requerimiento usaremos </w:t>
+            </w:r>
             <w:r>
               <w:rPr>
                 <w:b w:val="0"/>
@@ -4186,9 +3751,8 @@
                 <w:sz w:val="18"/>
                 <w:szCs w:val="18"/>
               </w:rPr>
-              <w:t>probing</w:t>
-            </w:r>
-            <w:proofErr w:type="spellEnd"/>
+              <w:t xml:space="preserve"> </w:t>
+            </w:r>
             <w:r>
               <w:rPr>
                 <w:b w:val="0"/>
@@ -4196,6 +3760,26 @@
                 <w:sz w:val="18"/>
                 <w:szCs w:val="18"/>
               </w:rPr>
+              <w:t xml:space="preserve">separatedChaining </w:t>
+            </w:r>
+            <w:r>
+              <w:rPr>
+                <w:b w:val="0"/>
+                <w:i/>
+                <w:sz w:val="18"/>
+                <w:szCs w:val="18"/>
+              </w:rPr>
+              <w:t xml:space="preserve">por el manejo de conflictos </w:t>
+            </w:r>
+            <w:bookmarkStart w:id="0" w:name="_GoBack"/>
+            <w:bookmarkEnd w:id="0"/>
+            <w:r>
+              <w:rPr>
+                <w:b w:val="0"/>
+                <w:i/>
+                <w:sz w:val="18"/>
+                <w:szCs w:val="18"/>
+              </w:rPr>
               <w:t xml:space="preserve"> en</w:t>
             </w:r>
             <w:r>
@@ -4205,7 +3789,25 @@
                 <w:sz w:val="18"/>
                 <w:szCs w:val="18"/>
               </w:rPr>
-              <w:t xml:space="preserve"> Tabla de Hash, pues se necesita hacer la búsqueda por el identificador de ADRESS_ID. </w:t>
+              <w:t xml:space="preserve"> Tabla de Hash, la búsqueda</w:t>
+            </w:r>
+            <w:r>
+              <w:rPr>
+                <w:b w:val="0"/>
+                <w:i/>
+                <w:sz w:val="18"/>
+                <w:szCs w:val="18"/>
+              </w:rPr>
+              <w:t xml:space="preserve"> se realiza por el identificador de ADRESS_ID</w:t>
+            </w:r>
+            <w:r>
+              <w:rPr>
+                <w:b w:val="0"/>
+                <w:i/>
+                <w:sz w:val="18"/>
+                <w:szCs w:val="18"/>
+              </w:rPr>
+              <w:t xml:space="preserve"> </w:t>
             </w:r>
           </w:p>
         </w:tc>
@@ -5019,43 +4621,7 @@
                 <w:sz w:val="18"/>
                 <w:szCs w:val="18"/>
               </w:rPr>
-              <w:t xml:space="preserve">Para este requerimiento usaremos </w:t>
-            </w:r>
-            <w:proofErr w:type="spellStart"/>
-            <w:r>
-              <w:rPr>
-                <w:i/>
-                <w:sz w:val="18"/>
-                <w:szCs w:val="18"/>
-              </w:rPr>
-              <w:t>separate</w:t>
-            </w:r>
-            <w:proofErr w:type="spellEnd"/>
-            <w:r>
-              <w:rPr>
-                <w:i/>
-                <w:sz w:val="18"/>
-                <w:szCs w:val="18"/>
-              </w:rPr>
-              <w:t xml:space="preserve"> </w:t>
-            </w:r>
-            <w:proofErr w:type="spellStart"/>
-            <w:r>
-              <w:rPr>
-                <w:i/>
-                <w:sz w:val="18"/>
-                <w:szCs w:val="18"/>
-              </w:rPr>
-              <w:t>chaining</w:t>
-            </w:r>
-            <w:proofErr w:type="spellEnd"/>
-            <w:r>
-              <w:rPr>
-                <w:i/>
-                <w:sz w:val="18"/>
-                <w:szCs w:val="18"/>
-              </w:rPr>
-              <w:t xml:space="preserve"> en Tabla de Hash y de esta forma evitar colisiones de llaves.</w:t>
+              <w:t>Para este requerimiento usaremos separate chaining en Tabla de Hash y de esta forma evitar colisiones de llaves.</w:t>
             </w:r>
           </w:p>
         </w:tc>
@@ -5222,8 +4788,6 @@
               </w:rPr>
               <w:t>Grafica los tipos de infracción ordenados descendentemente por el número de infracciones que cada tipo de infracción posee.</w:t>
             </w:r>
-            <w:bookmarkStart w:id="0" w:name="_GoBack"/>
-            <w:bookmarkEnd w:id="0"/>
           </w:p>
         </w:tc>
       </w:tr>
@@ -6616,7 +6180,7 @@
   <a:extraClrSchemeLst/>
   <a:extLst>
     <a:ext uri="{05A4C25C-085E-4340-85A3-A5531E510DB2}">
-      <thm15:themeFamily xmlns:thm15="http://schemas.microsoft.com/office/thememl/2012/main" xmlns="" name="Office Theme" id="{62F939B6-93AF-4DB8-9C6B-D6C7DFDC589F}" vid="{4A3C46E8-61CC-4603-A589-7422A47A8E4A}"/>
+      <thm15:themeFamily xmlns="" xmlns:thm15="http://schemas.microsoft.com/office/thememl/2012/main" name="Office Theme" id="{62F939B6-93AF-4DB8-9C6B-D6C7DFDC589F}" vid="{4A3C46E8-61CC-4603-A589-7422A47A8E4A}"/>
     </a:ext>
   </a:extLst>
 </a:theme>
@@ -6627,7 +6191,7 @@
 </file>
 
 <file path=customXml/itemProps1.xml><?xml version="1.0" encoding="utf-8"?>
-<ds:datastoreItem xmlns:ds="http://schemas.openxmlformats.org/officeDocument/2006/customXml" ds:itemID="{1D91240C-5E0D-4722-A150-007CC86E5EBE}">
+<ds:datastoreItem xmlns:ds="http://schemas.openxmlformats.org/officeDocument/2006/customXml" ds:itemID="{4FAEE8DA-A9FE-48D5-9797-82BDA0299277}">
   <ds:schemaRefs>
     <ds:schemaRef ds:uri="http://schemas.openxmlformats.org/officeDocument/2006/bibliography"/>
   </ds:schemaRefs>

</xml_diff>